<commit_message>
Observaciones Guías DAMOP  Municipios
Observaciones Guías DAMOP  Municipios
</commit_message>
<xml_diff>
--- a/PDRMYE/GUIAS RÁPIDAS/DAMOP/Catálogos/MUNICIPIOS.docx
+++ b/PDRMYE/GUIAS RÁPIDAS/DAMOP/Catálogos/MUNICIPIOS.docx
@@ -1,6 +1,6 @@
 
 <file path=word/document.xml><?xml version="1.0" encoding="utf-8"?>
-<w:document xmlns:wpc="http://schemas.microsoft.com/office/word/2010/wordprocessingCanvas" xmlns:cx="http://schemas.microsoft.com/office/drawing/2014/chartex" xmlns:cx1="http://schemas.microsoft.com/office/drawing/2015/9/8/chartex" xmlns:mc="http://schemas.openxmlformats.org/markup-compatibility/2006" xmlns:o="urn:schemas-microsoft-com:office:office" xmlns:r="http://schemas.openxmlformats.org/officeDocument/2006/relationships" xmlns:m="http://schemas.openxmlformats.org/officeDocument/2006/math" xmlns:v="urn:schemas-microsoft-com:vml" xmlns:wp14="http://schemas.microsoft.com/office/word/2010/wordprocessingDrawing" xmlns:wp="http://schemas.openxmlformats.org/drawingml/2006/wordprocessingDrawing" xmlns:w10="urn:schemas-microsoft-com:office:word" xmlns:w="http://schemas.openxmlformats.org/wordprocessingml/2006/main" xmlns:w14="http://schemas.microsoft.com/office/word/2010/wordml" xmlns:w15="http://schemas.microsoft.com/office/word/2012/wordml" xmlns:w16se="http://schemas.microsoft.com/office/word/2015/wordml/symex" xmlns:wpg="http://schemas.microsoft.com/office/word/2010/wordprocessingGroup" xmlns:wpi="http://schemas.microsoft.com/office/word/2010/wordprocessingInk" xmlns:wne="http://schemas.microsoft.com/office/word/2006/wordml" xmlns:wps="http://schemas.microsoft.com/office/word/2010/wordprocessingShape" mc:Ignorable="w14 w15 w16se wp14">
+<w:document xmlns:wpc="http://schemas.microsoft.com/office/word/2010/wordprocessingCanvas" xmlns:cx="http://schemas.microsoft.com/office/drawing/2014/chartex" xmlns:mc="http://schemas.openxmlformats.org/markup-compatibility/2006" xmlns:o="urn:schemas-microsoft-com:office:office" xmlns:r="http://schemas.openxmlformats.org/officeDocument/2006/relationships" xmlns:m="http://schemas.openxmlformats.org/officeDocument/2006/math" xmlns:v="urn:schemas-microsoft-com:vml" xmlns:wp14="http://schemas.microsoft.com/office/word/2010/wordprocessingDrawing" xmlns:wp="http://schemas.openxmlformats.org/drawingml/2006/wordprocessingDrawing" xmlns:w10="urn:schemas-microsoft-com:office:word" xmlns:w="http://schemas.openxmlformats.org/wordprocessingml/2006/main" xmlns:w14="http://schemas.microsoft.com/office/word/2010/wordml" xmlns:w15="http://schemas.microsoft.com/office/word/2012/wordml" xmlns:w16se="http://schemas.microsoft.com/office/word/2015/wordml/symex" xmlns:wpg="http://schemas.microsoft.com/office/word/2010/wordprocessingGroup" xmlns:wpi="http://schemas.microsoft.com/office/word/2010/wordprocessingInk" xmlns:wne="http://schemas.microsoft.com/office/word/2006/wordml" xmlns:wps="http://schemas.microsoft.com/office/word/2010/wordprocessingShape" mc:Ignorable="w14 w15 w16se wp14">
   <w:body>
     <w:p>
       <w:pPr>
@@ -100,7 +100,7 @@
               </wp:anchor>
             </w:drawing>
           </mc:Choice>
-          <mc:Fallback>
+          <mc:Fallback xmlns:cx1="http://schemas.microsoft.com/office/drawing/2015/9/8/chartex">
             <w:pict>
               <v:rect w14:anchorId="06FFA84B" id="Rectángulo 3" o:spid="_x0000_s1026" style="position:absolute;margin-left:0;margin-top:-55.8pt;width:582.7pt;height:760.2pt;z-index:-251512832;visibility:visible;mso-wrap-style:square;mso-width-percent:0;mso-height-percent:0;mso-wrap-distance-left:9pt;mso-wrap-distance-top:0;mso-wrap-distance-right:9pt;mso-wrap-distance-bottom:0;mso-position-horizontal:left;mso-position-horizontal-relative:page;mso-position-vertical:absolute;mso-position-vertical-relative:text;mso-width-percent:0;mso-height-percent:0;mso-width-relative:margin;mso-height-relative:margin;v-text-anchor:middle" o:gfxdata="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" fillcolor="#f2f2f2" stroked="f" strokeweight="1pt">
                 <v:shadow on="t" type="perspective" color="black" opacity="7208f" offset="0,0" matrix="66847f,,,66847f"/>
@@ -375,7 +375,7 @@
               </wp:anchor>
             </w:drawing>
           </mc:Choice>
-          <mc:Fallback>
+          <mc:Fallback xmlns:cx1="http://schemas.microsoft.com/office/drawing/2015/9/8/chartex">
             <w:pict>
               <v:rect w14:anchorId="6E426A2F" id="Rectángulo 4" o:spid="_x0000_s1026" style="position:absolute;left:0;text-align:left;margin-left:-70.05pt;margin-top:29.75pt;width:579.3pt;height:92.5pt;z-index:251781120;visibility:visible;mso-wrap-style:square;mso-width-percent:0;mso-height-percent:0;mso-wrap-distance-left:9pt;mso-wrap-distance-top:0;mso-wrap-distance-right:9pt;mso-wrap-distance-bottom:0;mso-position-horizontal:absolute;mso-position-horizontal-relative:margin;mso-position-vertical:absolute;mso-position-vertical-relative:text;mso-width-percent:0;mso-height-percent:0;mso-width-relative:margin;mso-height-relative:margin;v-text-anchor:middle" o:gfxdata="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" fillcolor="#aaa [3030]" stroked="f">
                 <v:fill color2="#a3a3a3 [3174]" rotate="t" colors="0 #afafaf;.5 #a5a5a5;1 #929292" focus="100%" type="gradient">
@@ -497,6 +497,7 @@
           <w:szCs w:val="44"/>
         </w:rPr>
       </w:pPr>
+      <w:commentRangeStart w:id="0"/>
       <w:r>
         <w:rPr>
           <w:rFonts w:cs="Arial"/>
@@ -505,6 +506,13 @@
           <w:szCs w:val="44"/>
         </w:rPr>
         <w:t>MUNICIPIOS</w:t>
+      </w:r>
+      <w:commentRangeEnd w:id="0"/>
+      <w:r>
+        <w:rPr>
+          <w:rStyle w:val="Refdecomentario"/>
+        </w:rPr>
+        <w:commentReference w:id="0"/>
       </w:r>
     </w:p>
     <w:p>
@@ -608,7 +616,7 @@
                     <pic:cNvPicPr/>
                   </pic:nvPicPr>
                   <pic:blipFill>
-                    <a:blip r:embed="rId9" cstate="print">
+                    <a:blip r:embed="rId11" cstate="print">
                       <a:extLst>
                         <a:ext uri="{28A0092B-C50C-407E-A947-70E740481C1C}">
                           <a14:useLocalDpi xmlns:a14="http://schemas.microsoft.com/office/drawing/2010/main" val="0"/>
@@ -815,7 +823,7 @@
               </wp:anchor>
             </w:drawing>
           </mc:Choice>
-          <mc:Fallback>
+          <mc:Fallback xmlns:cx1="http://schemas.microsoft.com/office/drawing/2015/9/8/chartex">
             <w:pict>
               <v:rect w14:anchorId="63962291" id="Rectángulo 23" o:spid="_x0000_s1027" style="position:absolute;left:0;text-align:left;margin-left:0;margin-top:2.05pt;width:533.9pt;height:21.05pt;z-index:251801600;visibility:visible;mso-wrap-style:square;mso-width-percent:0;mso-height-percent:0;mso-wrap-distance-left:9pt;mso-wrap-distance-top:0;mso-wrap-distance-right:9pt;mso-wrap-distance-bottom:0;mso-position-horizontal:center;mso-position-horizontal-relative:margin;mso-position-vertical:absolute;mso-position-vertical-relative:text;mso-width-percent:0;mso-height-percent:0;mso-width-relative:margin;mso-height-relative:margin;v-text-anchor:middle" o:gfxdata="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" fillcolor="#aaa [3030]" stroked="f">
                 <v:fill color2="#a3a3a3 [3174]" rotate="t" colors="0 #afafaf;.5 #a5a5a5;1 #929292" focus="100%" type="gradient">
@@ -1509,7 +1517,7 @@
               </wp:anchor>
             </w:drawing>
           </mc:Choice>
-          <mc:Fallback>
+          <mc:Fallback xmlns:cx1="http://schemas.microsoft.com/office/drawing/2015/9/8/chartex">
             <w:pict>
               <v:rect w14:anchorId="19E49FED" id="Rectángulo 15" o:spid="_x0000_s1028" style="position:absolute;margin-left:-38.85pt;margin-top:18.8pt;width:533.9pt;height:21.05pt;z-index:251782144;visibility:visible;mso-wrap-style:square;mso-width-percent:0;mso-height-percent:0;mso-wrap-distance-left:9pt;mso-wrap-distance-top:0;mso-wrap-distance-right:9pt;mso-wrap-distance-bottom:0;mso-position-horizontal:absolute;mso-position-horizontal-relative:margin;mso-position-vertical:absolute;mso-position-vertical-relative:text;mso-width-percent:0;mso-height-percent:0;mso-width-relative:margin;mso-height-relative:margin;v-text-anchor:middle" o:gfxdata="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" fillcolor="#aaa [3030]" stroked="f">
                 <v:fill color2="#a3a3a3 [3174]" rotate="t" colors="0 #afafaf;.5 #a5a5a5;1 #929292" focus="100%" type="gradient">
@@ -1706,7 +1714,7 @@
               </wp:anchor>
             </w:drawing>
           </mc:Choice>
-          <mc:Fallback>
+          <mc:Fallback xmlns:cx1="http://schemas.microsoft.com/office/drawing/2015/9/8/chartex">
             <w:pict>
               <v:rect w14:anchorId="65862A9D" id="Rectángulo 17" o:spid="_x0000_s1029" style="position:absolute;margin-left:63.65pt;margin-top:21.25pt;width:346.4pt;height:89.3pt;z-index:251784192;visibility:visible;mso-wrap-style:square;mso-height-percent:0;mso-wrap-distance-left:9pt;mso-wrap-distance-top:0;mso-wrap-distance-right:9pt;mso-wrap-distance-bottom:0;mso-position-horizontal:absolute;mso-position-horizontal-relative:text;mso-position-vertical:absolute;mso-position-vertical-relative:text;mso-height-percent:0;mso-height-relative:margin;v-text-anchor:middle" o:gfxdata="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" fillcolor="white [3201]" strokecolor="#a5a5a5 [3206]" strokeweight="1pt">
                 <v:textbox>
@@ -1874,7 +1882,7 @@
               </wp:anchor>
             </w:drawing>
           </mc:Choice>
-          <mc:Fallback>
+          <mc:Fallback xmlns:cx1="http://schemas.microsoft.com/office/drawing/2015/9/8/chartex">
             <w:pict>
               <v:rect w14:anchorId="77267B3C" id="Rectángulo 16" o:spid="_x0000_s1030" style="position:absolute;margin-left:63.7pt;margin-top:.4pt;width:347.05pt;height:20.4pt;z-index:251783168;visibility:visible;mso-wrap-style:square;mso-width-percent:0;mso-height-percent:0;mso-wrap-distance-left:9pt;mso-wrap-distance-top:0;mso-wrap-distance-right:9pt;mso-wrap-distance-bottom:0;mso-position-horizontal:absolute;mso-position-horizontal-relative:text;mso-position-vertical:absolute;mso-position-vertical-relative:text;mso-width-percent:0;mso-height-percent:0;mso-width-relative:margin;mso-height-relative:margin;v-text-anchor:middle" o:gfxdata="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" fillcolor="#c3c3c3 [2166]" strokecolor="#a5a5a5 [3206]" strokeweight=".5pt">
                 <v:fill color2="#b6b6b6 [2614]" rotate="t" colors="0 #d2d2d2;.5 #c8c8c8;1 silver" focus="100%" type="gradient">
@@ -1975,16 +1983,16 @@
           <w:b w:val="0"/>
         </w:rPr>
       </w:pPr>
-      <w:bookmarkStart w:id="0" w:name="_Toc123297018"/>
-      <w:bookmarkStart w:id="1" w:name="_Toc126158370"/>
+      <w:bookmarkStart w:id="2" w:name="_Toc123297018"/>
+      <w:bookmarkStart w:id="3" w:name="_Toc126158370"/>
       <w:r>
         <w:rPr>
           <w:rFonts w:cs="Arial"/>
         </w:rPr>
         <w:t>Objetivo</w:t>
       </w:r>
-      <w:bookmarkEnd w:id="0"/>
-      <w:bookmarkEnd w:id="1"/>
+      <w:bookmarkEnd w:id="2"/>
+      <w:bookmarkEnd w:id="3"/>
     </w:p>
     <w:p>
       <w:pPr>
@@ -2072,16 +2080,16 @@
           <w:b w:val="0"/>
         </w:rPr>
       </w:pPr>
-      <w:bookmarkStart w:id="2" w:name="_Toc123297019"/>
-      <w:bookmarkStart w:id="3" w:name="_Toc126158371"/>
+      <w:bookmarkStart w:id="4" w:name="_Toc123297019"/>
+      <w:bookmarkStart w:id="5" w:name="_Toc126158371"/>
       <w:r>
         <w:rPr>
           <w:rFonts w:cs="Arial"/>
         </w:rPr>
         <w:t>Alcance</w:t>
       </w:r>
-      <w:bookmarkEnd w:id="2"/>
-      <w:bookmarkEnd w:id="3"/>
+      <w:bookmarkEnd w:id="4"/>
+      <w:bookmarkEnd w:id="5"/>
       <w:r>
         <w:rPr>
           <w:rFonts w:cs="Arial"/>
@@ -2208,16 +2216,16 @@
           <w:rFonts w:cs="Arial"/>
         </w:rPr>
       </w:pPr>
-      <w:bookmarkStart w:id="4" w:name="_Toc123297020"/>
-      <w:bookmarkStart w:id="5" w:name="_Toc126158372"/>
+      <w:bookmarkStart w:id="6" w:name="_Toc123297020"/>
+      <w:bookmarkStart w:id="7" w:name="_Toc126158372"/>
       <w:r>
         <w:rPr>
           <w:rFonts w:cs="Arial"/>
         </w:rPr>
         <w:t>Usuario</w:t>
       </w:r>
-      <w:bookmarkEnd w:id="4"/>
-      <w:bookmarkEnd w:id="5"/>
+      <w:bookmarkEnd w:id="6"/>
+      <w:bookmarkEnd w:id="7"/>
     </w:p>
     <w:p>
       <w:pPr>
@@ -2444,7 +2452,7 @@
               </wp:anchor>
             </w:drawing>
           </mc:Choice>
-          <mc:Fallback>
+          <mc:Fallback xmlns:cx1="http://schemas.microsoft.com/office/drawing/2015/9/8/chartex">
             <w:pict>
               <v:rect w14:anchorId="71066FE7" id="Rectángulo 125" o:spid="_x0000_s1031" style="position:absolute;margin-left:-36.35pt;margin-top:3pt;width:533.9pt;height:21.05pt;z-index:251819008;visibility:visible;mso-wrap-style:square;mso-width-percent:0;mso-height-percent:0;mso-wrap-distance-left:9pt;mso-wrap-distance-top:0;mso-wrap-distance-right:9pt;mso-wrap-distance-bottom:0;mso-position-horizontal:absolute;mso-position-horizontal-relative:margin;mso-position-vertical:absolute;mso-position-vertical-relative:text;mso-width-percent:0;mso-height-percent:0;mso-width-relative:margin;mso-height-relative:margin;v-text-anchor:middle" o:gfxdata="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" fillcolor="#aaa [3030]" stroked="f">
                 <v:fill color2="#a3a3a3 [3174]" rotate="t" colors="0 #afafaf;.5 #a5a5a5;1 #929292" focus="100%" type="gradient">
@@ -2534,7 +2542,7 @@
           <w:rFonts w:cs="Arial"/>
         </w:rPr>
       </w:pPr>
-      <w:bookmarkStart w:id="6" w:name="_Toc126158373"/>
+      <w:bookmarkStart w:id="8" w:name="_Toc126158373"/>
       <w:r>
         <w:rPr>
           <w:rFonts w:cs="Arial"/>
@@ -2543,7 +2551,7 @@
         </w:rPr>
         <w:t>MUNICIPIOS</w:t>
       </w:r>
-      <w:bookmarkEnd w:id="6"/>
+      <w:bookmarkEnd w:id="8"/>
     </w:p>
     <w:p>
       <w:pPr>
@@ -2732,9 +2740,9 @@
           <w:rFonts w:cs="Arial"/>
         </w:rPr>
       </w:pPr>
-      <w:bookmarkStart w:id="7" w:name="_Toc124342027"/>
-      <w:bookmarkStart w:id="8" w:name="_Toc124346601"/>
-      <w:bookmarkStart w:id="9" w:name="_Toc126158374"/>
+      <w:bookmarkStart w:id="9" w:name="_Toc124342027"/>
+      <w:bookmarkStart w:id="10" w:name="_Toc124346601"/>
+      <w:bookmarkStart w:id="11" w:name="_Toc126158374"/>
       <w:r>
         <w:rPr>
           <w:rFonts w:cs="Arial"/>
@@ -2747,15 +2755,15 @@
         </w:rPr>
         <w:t xml:space="preserve"> de </w:t>
       </w:r>
-      <w:bookmarkEnd w:id="7"/>
-      <w:bookmarkEnd w:id="8"/>
+      <w:bookmarkEnd w:id="9"/>
+      <w:bookmarkEnd w:id="10"/>
       <w:r>
         <w:rPr>
           <w:rFonts w:cs="Arial"/>
         </w:rPr>
         <w:t>Municipios</w:t>
       </w:r>
-      <w:bookmarkEnd w:id="9"/>
+      <w:bookmarkEnd w:id="11"/>
     </w:p>
     <w:p>
       <w:r>
@@ -2787,7 +2795,7 @@
                     <pic:cNvPicPr/>
                   </pic:nvPicPr>
                   <pic:blipFill>
-                    <a:blip r:embed="rId10">
+                    <a:blip r:embed="rId12">
                       <a:extLst>
                         <a:ext uri="{28A0092B-C50C-407E-A947-70E740481C1C}">
                           <a14:useLocalDpi xmlns:a14="http://schemas.microsoft.com/office/drawing/2010/main" val="0"/>
@@ -3035,7 +3043,7 @@
               </wp:anchor>
             </w:drawing>
           </mc:Choice>
-          <mc:Fallback>
+          <mc:Fallback xmlns:cx1="http://schemas.microsoft.com/office/drawing/2015/9/8/chartex">
             <w:pict>
               <v:rect w14:anchorId="0B70094B" id="Rectángulo 50" o:spid="_x0000_s1026" style="position:absolute;margin-left:232pt;margin-top:214.1pt;width:129pt;height:19pt;z-index:251850752;visibility:visible;mso-wrap-style:square;mso-width-percent:0;mso-height-percent:0;mso-wrap-distance-left:9pt;mso-wrap-distance-top:0;mso-wrap-distance-right:9pt;mso-wrap-distance-bottom:0;mso-position-horizontal:absolute;mso-position-horizontal-relative:page;mso-position-vertical:absolute;mso-position-vertical-relative:text;mso-width-percent:0;mso-height-percent:0;mso-width-relative:margin;mso-height-relative:margin;v-text-anchor:middle" o:gfxdata="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" filled="f" strokecolor="red" strokeweight="2.25pt">
                 <w10:wrap anchorx="page"/>
@@ -3073,7 +3081,7 @@
                     <pic:cNvPicPr/>
                   </pic:nvPicPr>
                   <pic:blipFill>
-                    <a:blip r:embed="rId10">
+                    <a:blip r:embed="rId12">
                       <a:extLst>
                         <a:ext uri="{28A0092B-C50C-407E-A947-70E740481C1C}">
                           <a14:useLocalDpi xmlns:a14="http://schemas.microsoft.com/office/drawing/2010/main" val="0"/>
@@ -3132,7 +3140,7 @@
                     </pic:cNvPicPr>
                   </pic:nvPicPr>
                   <pic:blipFill>
-                    <a:blip r:embed="rId11">
+                    <a:blip r:embed="rId13">
                       <a:extLst>
                         <a:ext uri="{28A0092B-C50C-407E-A947-70E740481C1C}">
                           <a14:useLocalDpi xmlns:a14="http://schemas.microsoft.com/office/drawing/2010/main" val="0"/>
@@ -3231,25 +3239,7 @@
           <w:szCs w:val="24"/>
         </w:rPr>
         <w:lastRenderedPageBreak/>
-        <w:t xml:space="preserve">La ventana principal muestra los </w:t>
-      </w:r>
-      <w:r>
-        <w:rPr>
-          <w:rFonts w:ascii="Arial" w:hAnsi="Arial" w:cs="Arial"/>
-          <w:b/>
-          <w:sz w:val="24"/>
-          <w:szCs w:val="24"/>
-        </w:rPr>
-        <w:t>municipios</w:t>
-      </w:r>
-      <w:r>
-        <w:rPr>
-          <w:rFonts w:ascii="Arial" w:hAnsi="Arial" w:cs="Arial"/>
-          <w:b/>
-          <w:sz w:val="24"/>
-          <w:szCs w:val="24"/>
-        </w:rPr>
-        <w:t xml:space="preserve"> registrados que se mostraran en la ventana de Inicio de los Municipios y Organismos Paraestatales</w:t>
+        <w:t>La ventana principal muestra los municipios registrados que se mostraran en la ventana de Inicio de los Municipios y Organismos Paraestatales</w:t>
       </w:r>
     </w:p>
     <w:p>
@@ -3335,7 +3325,7 @@
               </wp:anchor>
             </w:drawing>
           </mc:Choice>
-          <mc:Fallback>
+          <mc:Fallback xmlns:cx1="http://schemas.microsoft.com/office/drawing/2015/9/8/chartex">
             <w:pict>
               <v:rect w14:anchorId="213F8638" id="Rectángulo 27" o:spid="_x0000_s1026" style="position:absolute;margin-left:265.45pt;margin-top:32.2pt;width:73.9pt;height:73.85pt;z-index:251902976;visibility:visible;mso-wrap-style:square;mso-width-percent:0;mso-height-percent:0;mso-wrap-distance-left:9pt;mso-wrap-distance-top:0;mso-wrap-distance-right:9pt;mso-wrap-distance-bottom:0;mso-position-horizontal:absolute;mso-position-horizontal-relative:left-margin-area;mso-position-vertical:absolute;mso-position-vertical-relative:text;mso-width-percent:0;mso-height-percent:0;mso-width-relative:margin;mso-height-relative:margin;v-text-anchor:middle" o:gfxdata="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" filled="f" strokecolor="red" strokeweight="2.25pt">
                 <w10:wrap anchorx="margin"/>
@@ -3365,7 +3355,7 @@
                     <pic:cNvPicPr/>
                   </pic:nvPicPr>
                   <pic:blipFill>
-                    <a:blip r:embed="rId12"/>
+                    <a:blip r:embed="rId14"/>
                     <a:stretch>
                       <a:fillRect/>
                     </a:stretch>
@@ -3498,7 +3488,7 @@
               </wp:anchor>
             </w:drawing>
           </mc:Choice>
-          <mc:Fallback>
+          <mc:Fallback xmlns:cx1="http://schemas.microsoft.com/office/drawing/2015/9/8/chartex">
             <w:pict>
               <v:rect w14:anchorId="2C6610B6" id="Rectángulo 53" o:spid="_x0000_s1026" style="position:absolute;margin-left:39.25pt;margin-top:49.3pt;width:15.5pt;height:16.75pt;z-index:251870208;visibility:visible;mso-wrap-style:square;mso-width-percent:0;mso-height-percent:0;mso-wrap-distance-left:9pt;mso-wrap-distance-top:0;mso-wrap-distance-right:9pt;mso-wrap-distance-bottom:0;mso-position-horizontal:absolute;mso-position-horizontal-relative:left-margin-area;mso-position-vertical:absolute;mso-position-vertical-relative:text;mso-width-percent:0;mso-height-percent:0;mso-width-relative:margin;mso-height-relative:margin;v-text-anchor:middle" o:gfxdata="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" filled="f" strokecolor="red" strokeweight="2.25pt">
                 <w10:wrap anchorx="margin"/>
@@ -3528,7 +3518,7 @@
                     <pic:cNvPicPr/>
                   </pic:nvPicPr>
                   <pic:blipFill>
-                    <a:blip r:embed="rId12"/>
+                    <a:blip r:embed="rId14"/>
                     <a:stretch>
                       <a:fillRect/>
                     </a:stretch>
@@ -3670,7 +3660,7 @@
               </wp:anchor>
             </w:drawing>
           </mc:Choice>
-          <mc:Fallback>
+          <mc:Fallback xmlns:cx1="http://schemas.microsoft.com/office/drawing/2015/9/8/chartex">
             <w:pict>
               <v:rect w14:anchorId="35455E57" id="Rectángulo 37" o:spid="_x0000_s1026" style="position:absolute;margin-left:38.45pt;margin-top:47.55pt;width:31.35pt;height:17.8pt;z-index:251911168;visibility:visible;mso-wrap-style:square;mso-width-percent:0;mso-height-percent:0;mso-wrap-distance-left:9pt;mso-wrap-distance-top:0;mso-wrap-distance-right:9pt;mso-wrap-distance-bottom:0;mso-position-horizontal:absolute;mso-position-horizontal-relative:left-margin-area;mso-position-vertical:absolute;mso-position-vertical-relative:text;mso-width-percent:0;mso-height-percent:0;mso-width-relative:margin;mso-height-relative:margin;v-text-anchor:middle" o:gfxdata="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" filled="f" strokecolor="red" strokeweight="2.25pt">
                 <w10:wrap anchorx="margin"/>
@@ -3683,8 +3673,10 @@
         <w:rPr>
           <w:rFonts w:ascii="Arial" w:hAnsi="Arial" w:cs="Arial"/>
           <w:b/>
-          <w:sz w:val="24"/>
-          <w:szCs w:val="24"/>
+          <w:noProof/>
+          <w:sz w:val="24"/>
+          <w:szCs w:val="24"/>
+          <w:lang w:val="es-MX" w:eastAsia="es-MX"/>
         </w:rPr>
         <w:drawing>
           <wp:inline distT="0" distB="0" distL="0" distR="0" wp14:anchorId="00DBC296" wp14:editId="62C46584">
@@ -3702,7 +3694,7 @@
                     <pic:cNvPicPr/>
                   </pic:nvPicPr>
                   <pic:blipFill>
-                    <a:blip r:embed="rId13"/>
+                    <a:blip r:embed="rId15"/>
                     <a:stretch>
                       <a:fillRect/>
                     </a:stretch>
@@ -3749,25 +3741,7 @@
           <w:sz w:val="24"/>
           <w:szCs w:val="24"/>
         </w:rPr>
-        <w:t xml:space="preserve">Usar el botón “Visualizar </w:t>
-      </w:r>
-      <w:r>
-        <w:rPr>
-          <w:rFonts w:ascii="Arial" w:hAnsi="Arial" w:cs="Arial"/>
-          <w:b/>
-          <w:sz w:val="24"/>
-          <w:szCs w:val="24"/>
-        </w:rPr>
-        <w:t>Cuenta Bancaria</w:t>
-      </w:r>
-      <w:r>
-        <w:rPr>
-          <w:rFonts w:ascii="Arial" w:hAnsi="Arial" w:cs="Arial"/>
-          <w:b/>
-          <w:sz w:val="24"/>
-          <w:szCs w:val="24"/>
-        </w:rPr>
-        <w:t>”</w:t>
+        <w:t>Usar el botón “Visualizar Cuenta Bancaria”</w:t>
       </w:r>
     </w:p>
     <w:p>
@@ -3853,7 +3827,7 @@
               </wp:anchor>
             </w:drawing>
           </mc:Choice>
-          <mc:Fallback>
+          <mc:Fallback xmlns:cx1="http://schemas.microsoft.com/office/drawing/2015/9/8/chartex">
             <w:pict>
               <v:rect w14:anchorId="37E9A98E" id="Rectángulo 12" o:spid="_x0000_s1026" style="position:absolute;margin-left:54.4pt;margin-top:45.1pt;width:15.5pt;height:16.75pt;z-index:251894784;visibility:visible;mso-wrap-style:square;mso-width-percent:0;mso-height-percent:0;mso-wrap-distance-left:9pt;mso-wrap-distance-top:0;mso-wrap-distance-right:9pt;mso-wrap-distance-bottom:0;mso-position-horizontal:absolute;mso-position-horizontal-relative:left-margin-area;mso-position-vertical:absolute;mso-position-vertical-relative:text;mso-width-percent:0;mso-height-percent:0;mso-width-relative:margin;mso-height-relative:margin;v-text-anchor:middle" o:gfxdata="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" filled="f" strokecolor="red" strokeweight="2.25pt">
                 <w10:wrap anchorx="margin"/>
@@ -3883,7 +3857,7 @@
                     <pic:cNvPicPr/>
                   </pic:nvPicPr>
                   <pic:blipFill>
-                    <a:blip r:embed="rId12"/>
+                    <a:blip r:embed="rId14"/>
                     <a:stretch>
                       <a:fillRect/>
                     </a:stretch>
@@ -4017,7 +3991,7 @@
               </wp:anchor>
             </w:drawing>
           </mc:Choice>
-          <mc:Fallback>
+          <mc:Fallback xmlns:cx1="http://schemas.microsoft.com/office/drawing/2015/9/8/chartex">
             <w:pict>
               <v:rect w14:anchorId="6319299C" id="Rectángulo 38" o:spid="_x0000_s1026" style="position:absolute;margin-left:33.5pt;margin-top:42.5pt;width:33.5pt;height:16pt;z-index:251913216;visibility:visible;mso-wrap-style:square;mso-width-percent:0;mso-height-percent:0;mso-wrap-distance-left:9pt;mso-wrap-distance-top:0;mso-wrap-distance-right:9pt;mso-wrap-distance-bottom:0;mso-position-horizontal:absolute;mso-position-horizontal-relative:left-margin-area;mso-position-vertical:absolute;mso-position-vertical-relative:text;mso-width-percent:0;mso-height-percent:0;mso-width-relative:margin;mso-height-relative:margin;v-text-anchor:middle" o:gfxdata="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" filled="f" strokecolor="red" strokeweight="2.25pt">
                 <w10:wrap anchorx="margin"/>
@@ -4030,8 +4004,10 @@
         <w:rPr>
           <w:rFonts w:ascii="Arial" w:hAnsi="Arial" w:cs="Arial"/>
           <w:b/>
-          <w:sz w:val="24"/>
-          <w:szCs w:val="24"/>
+          <w:noProof/>
+          <w:sz w:val="24"/>
+          <w:szCs w:val="24"/>
+          <w:lang w:val="es-MX" w:eastAsia="es-MX"/>
         </w:rPr>
         <w:drawing>
           <wp:inline distT="0" distB="0" distL="0" distR="0" wp14:anchorId="2D30C3AB" wp14:editId="3570DA30">
@@ -4049,7 +4025,7 @@
                     <pic:cNvPicPr/>
                   </pic:nvPicPr>
                   <pic:blipFill>
-                    <a:blip r:embed="rId14"/>
+                    <a:blip r:embed="rId16"/>
                     <a:stretch>
                       <a:fillRect/>
                     </a:stretch>
@@ -4096,25 +4072,7 @@
           <w:sz w:val="24"/>
           <w:szCs w:val="24"/>
         </w:rPr>
-        <w:t xml:space="preserve">Usar el botón “Visualizar </w:t>
-      </w:r>
-      <w:r>
-        <w:rPr>
-          <w:rFonts w:ascii="Arial" w:hAnsi="Arial" w:cs="Arial"/>
-          <w:b/>
-          <w:sz w:val="24"/>
-          <w:szCs w:val="24"/>
-        </w:rPr>
-        <w:t>Usuario Responsable</w:t>
-      </w:r>
-      <w:r>
-        <w:rPr>
-          <w:rFonts w:ascii="Arial" w:hAnsi="Arial" w:cs="Arial"/>
-          <w:b/>
-          <w:sz w:val="24"/>
-          <w:szCs w:val="24"/>
-        </w:rPr>
-        <w:t>”</w:t>
+        <w:t>Usar el botón “Visualizar Usuario Responsable”</w:t>
       </w:r>
     </w:p>
     <w:p>
@@ -4200,7 +4158,7 @@
               </wp:anchor>
             </w:drawing>
           </mc:Choice>
-          <mc:Fallback>
+          <mc:Fallback xmlns:cx1="http://schemas.microsoft.com/office/drawing/2015/9/8/chartex">
             <w:pict>
               <v:rect w14:anchorId="7F8CCB00" id="Rectángulo 14" o:spid="_x0000_s1026" style="position:absolute;margin-left:-35.7pt;margin-top:51.1pt;width:15.5pt;height:16.75pt;z-index:251896832;visibility:visible;mso-wrap-style:square;mso-width-percent:0;mso-height-percent:0;mso-wrap-distance-left:9pt;mso-wrap-distance-top:0;mso-wrap-distance-right:9pt;mso-wrap-distance-bottom:0;mso-position-horizontal:right;mso-position-horizontal-relative:left-margin-area;mso-position-vertical:absolute;mso-position-vertical-relative:text;mso-width-percent:0;mso-height-percent:0;mso-width-relative:margin;mso-height-relative:margin;v-text-anchor:middle" o:gfxdata="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" filled="f" strokecolor="red" strokeweight="2.25pt">
                 <w10:wrap anchorx="margin"/>
@@ -4230,7 +4188,7 @@
                     <pic:cNvPicPr/>
                   </pic:nvPicPr>
                   <pic:blipFill rotWithShape="1">
-                    <a:blip r:embed="rId12"/>
+                    <a:blip r:embed="rId14"/>
                     <a:srcRect l="400" r="-1"/>
                     <a:stretch/>
                   </pic:blipFill>
@@ -4429,7 +4387,7 @@
               </wp:anchor>
             </w:drawing>
           </mc:Choice>
-          <mc:Fallback>
+          <mc:Fallback xmlns:cx1="http://schemas.microsoft.com/office/drawing/2015/9/8/chartex">
             <w:pict>
               <v:rect w14:anchorId="6F5E7CE6" id="Rectángulo 39" o:spid="_x0000_s1026" style="position:absolute;margin-left:395.45pt;margin-top:44.3pt;width:32.1pt;height:96.95pt;z-index:251915264;visibility:visible;mso-wrap-style:square;mso-width-percent:0;mso-height-percent:0;mso-wrap-distance-left:9pt;mso-wrap-distance-top:0;mso-wrap-distance-right:9pt;mso-wrap-distance-bottom:0;mso-position-horizontal:absolute;mso-position-horizontal-relative:margin;mso-position-vertical:absolute;mso-position-vertical-relative:text;mso-width-percent:0;mso-height-percent:0;mso-width-relative:margin;mso-height-relative:margin;v-text-anchor:middle" o:gfxdata="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" filled="f" strokecolor="red" strokeweight="2.25pt">
                 <w10:wrap anchorx="margin"/>
@@ -4511,7 +4469,7 @@
               </wp:anchor>
             </w:drawing>
           </mc:Choice>
-          <mc:Fallback>
+          <mc:Fallback xmlns:cx1="http://schemas.microsoft.com/office/drawing/2015/9/8/chartex">
             <w:pict>
               <v:rect w14:anchorId="5A2A802D" id="Rectángulo 32" o:spid="_x0000_s1026" style="position:absolute;margin-left:275.15pt;margin-top:143.45pt;width:51.35pt;height:20.65pt;z-index:251905024;visibility:visible;mso-wrap-style:square;mso-width-percent:0;mso-height-percent:0;mso-wrap-distance-left:9pt;mso-wrap-distance-top:0;mso-wrap-distance-right:9pt;mso-wrap-distance-bottom:0;mso-position-horizontal:absolute;mso-position-horizontal-relative:left-margin-area;mso-position-vertical:absolute;mso-position-vertical-relative:text;mso-width-percent:0;mso-height-percent:0;mso-width-relative:margin;mso-height-relative:margin;v-text-anchor:middle" o:gfxdata="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" filled="f" strokecolor="red" strokeweight="2.25pt">
                 <w10:wrap anchorx="margin"/>
@@ -4541,7 +4499,7 @@
                     <pic:cNvPicPr/>
                   </pic:nvPicPr>
                   <pic:blipFill>
-                    <a:blip r:embed="rId15"/>
+                    <a:blip r:embed="rId17"/>
                     <a:stretch>
                       <a:fillRect/>
                     </a:stretch>
@@ -4724,7 +4682,7 @@
               </wp:anchor>
             </w:drawing>
           </mc:Choice>
-          <mc:Fallback>
+          <mc:Fallback xmlns:cx1="http://schemas.microsoft.com/office/drawing/2015/9/8/chartex">
             <w:pict>
               <v:rect w14:anchorId="59ADF924" id="Rectángulo 18" o:spid="_x0000_s1026" style="position:absolute;margin-left:74pt;margin-top:33.55pt;width:15.5pt;height:16.75pt;z-index:251898880;visibility:visible;mso-wrap-style:square;mso-width-percent:0;mso-height-percent:0;mso-wrap-distance-left:9pt;mso-wrap-distance-top:0;mso-wrap-distance-right:9pt;mso-wrap-distance-bottom:0;mso-position-horizontal:absolute;mso-position-horizontal-relative:left-margin-area;mso-position-vertical:absolute;mso-position-vertical-relative:text;mso-width-percent:0;mso-height-percent:0;mso-width-relative:margin;mso-height-relative:margin;v-text-anchor:middle" o:gfxdata="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" filled="f" strokecolor="red" strokeweight="2.25pt">
                 <w10:wrap anchorx="margin"/>
@@ -4754,7 +4712,7 @@
                     <pic:cNvPicPr/>
                   </pic:nvPicPr>
                   <pic:blipFill>
-                    <a:blip r:embed="rId12"/>
+                    <a:blip r:embed="rId14"/>
                     <a:stretch>
                       <a:fillRect/>
                     </a:stretch>
@@ -4791,18 +4749,7 @@
           <w:sz w:val="24"/>
           <w:szCs w:val="24"/>
         </w:rPr>
-        <w:t>Una vez t</w:t>
-      </w:r>
-      <w:bookmarkStart w:id="10" w:name="_GoBack"/>
-      <w:bookmarkEnd w:id="10"/>
-      <w:r>
-        <w:rPr>
-          <w:rFonts w:ascii="Arial" w:hAnsi="Arial" w:cs="Arial"/>
-          <w:b/>
-          <w:sz w:val="24"/>
-          <w:szCs w:val="24"/>
-        </w:rPr>
-        <w:t xml:space="preserve">ermine de </w:t>
+        <w:t xml:space="preserve">Una vez termine de </w:t>
       </w:r>
       <w:r>
         <w:rPr>
@@ -4906,7 +4853,7 @@
               </wp:anchor>
             </w:drawing>
           </mc:Choice>
-          <mc:Fallback>
+          <mc:Fallback xmlns:cx1="http://schemas.microsoft.com/office/drawing/2015/9/8/chartex">
             <w:pict>
               <v:rect w14:anchorId="67650798" id="Rectángulo 34" o:spid="_x0000_s1026" style="position:absolute;margin-left:434.35pt;margin-top:222.95pt;width:34.2pt;height:22.1pt;z-index:251907072;visibility:visible;mso-wrap-style:square;mso-width-percent:0;mso-height-percent:0;mso-wrap-distance-left:9pt;mso-wrap-distance-top:0;mso-wrap-distance-right:9pt;mso-wrap-distance-bottom:0;mso-position-horizontal:absolute;mso-position-horizontal-relative:margin;mso-position-vertical:absolute;mso-position-vertical-relative:text;mso-width-percent:0;mso-height-percent:0;mso-width-relative:margin;mso-height-relative:margin;v-text-anchor:middle" o:gfxdata="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" filled="f" strokecolor="red" strokeweight="2.25pt">
                 <w10:wrap anchorx="margin"/>
@@ -4936,7 +4883,7 @@
                     <pic:cNvPicPr/>
                   </pic:nvPicPr>
                   <pic:blipFill>
-                    <a:blip r:embed="rId16"/>
+                    <a:blip r:embed="rId18"/>
                     <a:stretch>
                       <a:fillRect/>
                     </a:stretch>
@@ -5093,7 +5040,33 @@
           <w:sz w:val="24"/>
           <w:szCs w:val="24"/>
         </w:rPr>
-        <w:t>Esta información puede ser borrada de forma individual utilizando el botón “Eliminar Registro” el cual eliminara el registro/fila seleccionada</w:t>
+        <w:t>Esta información puede ser borrada de forma individual utilizando el botón “</w:t>
+      </w:r>
+      <w:commentRangeStart w:id="12"/>
+      <w:r>
+        <w:rPr>
+          <w:rFonts w:ascii="Arial" w:hAnsi="Arial" w:cs="Arial"/>
+          <w:b/>
+          <w:sz w:val="24"/>
+          <w:szCs w:val="24"/>
+        </w:rPr>
+        <w:t>Eliminar Registro</w:t>
+      </w:r>
+      <w:commentRangeEnd w:id="12"/>
+      <w:r>
+        <w:rPr>
+          <w:rStyle w:val="Refdecomentario"/>
+        </w:rPr>
+        <w:commentReference w:id="12"/>
+      </w:r>
+      <w:r>
+        <w:rPr>
+          <w:rFonts w:ascii="Arial" w:hAnsi="Arial" w:cs="Arial"/>
+          <w:b/>
+          <w:sz w:val="24"/>
+          <w:szCs w:val="24"/>
+        </w:rPr>
+        <w:t>” el cual eliminara el registro/fila seleccionada</w:t>
       </w:r>
     </w:p>
     <w:p>
@@ -5179,7 +5152,7 @@
               </wp:anchor>
             </w:drawing>
           </mc:Choice>
-          <mc:Fallback>
+          <mc:Fallback xmlns:cx1="http://schemas.microsoft.com/office/drawing/2015/9/8/chartex">
             <w:pict>
               <v:rect w14:anchorId="3CE5359F" id="Rectángulo 19" o:spid="_x0000_s1026" style="position:absolute;margin-left:98.35pt;margin-top:34.7pt;width:15.5pt;height:16.75pt;z-index:251900928;visibility:visible;mso-wrap-style:square;mso-width-percent:0;mso-height-percent:0;mso-wrap-distance-left:9pt;mso-wrap-distance-top:0;mso-wrap-distance-right:9pt;mso-wrap-distance-bottom:0;mso-position-horizontal:absolute;mso-position-horizontal-relative:left-margin-area;mso-position-vertical:absolute;mso-position-vertical-relative:text;mso-width-percent:0;mso-height-percent:0;mso-width-relative:margin;mso-height-relative:margin;v-text-anchor:middle" o:gfxdata="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" filled="f" strokecolor="red" strokeweight="2.25pt">
                 <w10:wrap anchorx="margin"/>
@@ -5209,7 +5182,7 @@
                     <pic:cNvPicPr/>
                   </pic:nvPicPr>
                   <pic:blipFill>
-                    <a:blip r:embed="rId12"/>
+                    <a:blip r:embed="rId14"/>
                     <a:stretch>
                       <a:fillRect/>
                     </a:stretch>
@@ -5332,7 +5305,7 @@
               </wp:anchor>
             </w:drawing>
           </mc:Choice>
-          <mc:Fallback>
+          <mc:Fallback xmlns:cx1="http://schemas.microsoft.com/office/drawing/2015/9/8/chartex">
             <w:pict>
               <v:rect w14:anchorId="747C2D4A" id="Rectángulo 35" o:spid="_x0000_s1026" style="position:absolute;margin-left:28.5pt;margin-top:-.15pt;width:49.9pt;height:23.5pt;z-index:251909120;visibility:visible;mso-wrap-style:square;mso-width-percent:0;mso-height-percent:0;mso-wrap-distance-left:9pt;mso-wrap-distance-top:0;mso-wrap-distance-right:9pt;mso-wrap-distance-bottom:0;mso-position-horizontal:absolute;mso-position-horizontal-relative:left-margin-area;mso-position-vertical:absolute;mso-position-vertical-relative:text;mso-width-percent:0;mso-height-percent:0;mso-width-relative:margin;mso-height-relative:margin;v-text-anchor:middle" o:gfxdata="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" filled="f" strokecolor="red" strokeweight="2.25pt">
                 <w10:wrap anchorx="margin"/>
@@ -5362,7 +5335,7 @@
                     <pic:cNvPicPr/>
                   </pic:nvPicPr>
                   <pic:blipFill>
-                    <a:blip r:embed="rId12"/>
+                    <a:blip r:embed="rId14"/>
                     <a:stretch>
                       <a:fillRect/>
                     </a:stretch>
@@ -5406,8 +5379,8 @@
       </w:pPr>
     </w:p>
     <w:sectPr>
-      <w:headerReference w:type="default" r:id="rId17"/>
-      <w:footerReference w:type="default" r:id="rId18"/>
+      <w:headerReference w:type="default" r:id="rId19"/>
+      <w:footerReference w:type="default" r:id="rId20"/>
       <w:pgSz w:w="12240" w:h="15840" w:code="1"/>
       <w:pgMar w:top="1417" w:right="1701" w:bottom="1417" w:left="1701" w:header="708" w:footer="708" w:gutter="0"/>
       <w:cols w:space="708"/>
@@ -5418,8 +5391,72 @@
 </w:document>
 </file>
 
+<file path=word/comments.xml><?xml version="1.0" encoding="utf-8"?>
+<w:comments xmlns:wpc="http://schemas.microsoft.com/office/word/2010/wordprocessingCanvas" xmlns:cx="http://schemas.microsoft.com/office/drawing/2014/chartex" xmlns:mc="http://schemas.openxmlformats.org/markup-compatibility/2006" xmlns:o="urn:schemas-microsoft-com:office:office" xmlns:r="http://schemas.openxmlformats.org/officeDocument/2006/relationships" xmlns:m="http://schemas.openxmlformats.org/officeDocument/2006/math" xmlns:v="urn:schemas-microsoft-com:vml" xmlns:wp14="http://schemas.microsoft.com/office/word/2010/wordprocessingDrawing" xmlns:wp="http://schemas.openxmlformats.org/drawingml/2006/wordprocessingDrawing" xmlns:w10="urn:schemas-microsoft-com:office:word" xmlns:w="http://schemas.openxmlformats.org/wordprocessingml/2006/main" xmlns:w14="http://schemas.microsoft.com/office/word/2010/wordml" xmlns:w15="http://schemas.microsoft.com/office/word/2012/wordml" xmlns:w16se="http://schemas.microsoft.com/office/word/2015/wordml/symex" xmlns:wpg="http://schemas.microsoft.com/office/word/2010/wordprocessingGroup" xmlns:wpi="http://schemas.microsoft.com/office/word/2010/wordprocessingInk" xmlns:wne="http://schemas.microsoft.com/office/word/2006/wordml" xmlns:wps="http://schemas.microsoft.com/office/word/2010/wordprocessingShape" mc:Ignorable="w14 w15 w16se wp14">
+  <w:comment w:id="0" w:author="INAP-QA" w:date="2023-02-03T13:16:00Z" w:initials="I">
+    <w:p>
+      <w:pPr>
+        <w:pStyle w:val="Textocomentario"/>
+      </w:pPr>
+      <w:r>
+        <w:rPr>
+          <w:rStyle w:val="Refdecomentario"/>
+        </w:rPr>
+        <w:annotationRef/>
+      </w:r>
+      <w:r>
+        <w:t>La guía de municipios se omitió el campo eliminar registro. Puesto que tiene en las capturas. Habría</w:t>
+      </w:r>
+      <w:bookmarkStart w:id="1" w:name="_GoBack"/>
+      <w:bookmarkEnd w:id="1"/>
+      <w:r>
+        <w:t xml:space="preserve"> que actualizarlas. Sólo ese detalle.</w:t>
+      </w:r>
+    </w:p>
+  </w:comment>
+  <w:comment w:id="12" w:author="INAP-QA" w:date="2023-02-03T10:59:00Z" w:initials="I">
+    <w:p>
+      <w:pPr>
+        <w:pStyle w:val="Textocomentario"/>
+      </w:pPr>
+      <w:r>
+        <w:rPr>
+          <w:rStyle w:val="Refdecomentario"/>
+        </w:rPr>
+        <w:annotationRef/>
+      </w:r>
+      <w:r>
+        <w:rPr>
+          <w:rStyle w:val="Refdecomentario"/>
+        </w:rPr>
+        <w:t>Esta opción de eliminar registro</w:t>
+      </w:r>
+      <w:r>
+        <w:rPr>
+          <w:rStyle w:val="Refdecomentario"/>
+        </w:rPr>
+        <w:t>,</w:t>
+      </w:r>
+      <w:r>
+        <w:rPr>
+          <w:rStyle w:val="Refdecomentario"/>
+        </w:rPr>
+        <w:t xml:space="preserve"> se omitió </w:t>
+      </w:r>
+    </w:p>
+  </w:comment>
+</w:comments>
+</file>
+
+<file path=word/commentsExtended.xml><?xml version="1.0" encoding="utf-8"?>
+<w15:commentsEx xmlns:wpc="http://schemas.microsoft.com/office/word/2010/wordprocessingCanvas" xmlns:cx="http://schemas.microsoft.com/office/drawing/2014/chartex" xmlns:mc="http://schemas.openxmlformats.org/markup-compatibility/2006" xmlns:o="urn:schemas-microsoft-com:office:office" xmlns:r="http://schemas.openxmlformats.org/officeDocument/2006/relationships" xmlns:m="http://schemas.openxmlformats.org/officeDocument/2006/math" xmlns:v="urn:schemas-microsoft-com:vml" xmlns:wp14="http://schemas.microsoft.com/office/word/2010/wordprocessingDrawing" xmlns:wp="http://schemas.openxmlformats.org/drawingml/2006/wordprocessingDrawing" xmlns:w10="urn:schemas-microsoft-com:office:word" xmlns:w="http://schemas.openxmlformats.org/wordprocessingml/2006/main" xmlns:w14="http://schemas.microsoft.com/office/word/2010/wordml" xmlns:w15="http://schemas.microsoft.com/office/word/2012/wordml" xmlns:w16se="http://schemas.microsoft.com/office/word/2015/wordml/symex" xmlns:wpg="http://schemas.microsoft.com/office/word/2010/wordprocessingGroup" xmlns:wpi="http://schemas.microsoft.com/office/word/2010/wordprocessingInk" xmlns:wne="http://schemas.microsoft.com/office/word/2006/wordml" xmlns:wps="http://schemas.microsoft.com/office/word/2010/wordprocessingShape" mc:Ignorable="w14 w15 w16se wp14">
+  <w15:commentEx w15:paraId="30CA111E" w15:done="0"/>
+  <w15:commentEx w15:paraId="7353808E" w15:done="0"/>
+</w15:commentsEx>
+</file>
+
 <file path=word/endnotes.xml><?xml version="1.0" encoding="utf-8"?>
-<w:endnotes xmlns:wpc="http://schemas.microsoft.com/office/word/2010/wordprocessingCanvas" xmlns:cx="http://schemas.microsoft.com/office/drawing/2014/chartex" xmlns:cx1="http://schemas.microsoft.com/office/drawing/2015/9/8/chartex" xmlns:mc="http://schemas.openxmlformats.org/markup-compatibility/2006" xmlns:o="urn:schemas-microsoft-com:office:office" xmlns:r="http://schemas.openxmlformats.org/officeDocument/2006/relationships" xmlns:m="http://schemas.openxmlformats.org/officeDocument/2006/math" xmlns:v="urn:schemas-microsoft-com:vml" xmlns:wp14="http://schemas.microsoft.com/office/word/2010/wordprocessingDrawing" xmlns:wp="http://schemas.openxmlformats.org/drawingml/2006/wordprocessingDrawing" xmlns:w10="urn:schemas-microsoft-com:office:word" xmlns:w="http://schemas.openxmlformats.org/wordprocessingml/2006/main" xmlns:w14="http://schemas.microsoft.com/office/word/2010/wordml" xmlns:w15="http://schemas.microsoft.com/office/word/2012/wordml" xmlns:w16se="http://schemas.microsoft.com/office/word/2015/wordml/symex" xmlns:wpg="http://schemas.microsoft.com/office/word/2010/wordprocessingGroup" xmlns:wpi="http://schemas.microsoft.com/office/word/2010/wordprocessingInk" xmlns:wne="http://schemas.microsoft.com/office/word/2006/wordml" xmlns:wps="http://schemas.microsoft.com/office/word/2010/wordprocessingShape" mc:Ignorable="w14 w15 w16se wp14">
+<w:endnotes xmlns:wpc="http://schemas.microsoft.com/office/word/2010/wordprocessingCanvas" xmlns:cx="http://schemas.microsoft.com/office/drawing/2014/chartex" xmlns:mc="http://schemas.openxmlformats.org/markup-compatibility/2006" xmlns:o="urn:schemas-microsoft-com:office:office" xmlns:r="http://schemas.openxmlformats.org/officeDocument/2006/relationships" xmlns:m="http://schemas.openxmlformats.org/officeDocument/2006/math" xmlns:v="urn:schemas-microsoft-com:vml" xmlns:wp14="http://schemas.microsoft.com/office/word/2010/wordprocessingDrawing" xmlns:wp="http://schemas.openxmlformats.org/drawingml/2006/wordprocessingDrawing" xmlns:w10="urn:schemas-microsoft-com:office:word" xmlns:w="http://schemas.openxmlformats.org/wordprocessingml/2006/main" xmlns:w14="http://schemas.microsoft.com/office/word/2010/wordml" xmlns:w15="http://schemas.microsoft.com/office/word/2012/wordml" xmlns:w16se="http://schemas.microsoft.com/office/word/2015/wordml/symex" xmlns:wpg="http://schemas.microsoft.com/office/word/2010/wordprocessingGroup" xmlns:wpi="http://schemas.microsoft.com/office/word/2010/wordprocessingInk" xmlns:wne="http://schemas.microsoft.com/office/word/2006/wordml" xmlns:wps="http://schemas.microsoft.com/office/word/2010/wordprocessingShape" mc:Ignorable="w14 w15 w16se wp14">
   <w:endnote w:type="separator" w:id="-1">
     <w:p>
       <w:pPr>
@@ -5444,7 +5481,7 @@
 </file>
 
 <file path=word/footer1.xml><?xml version="1.0" encoding="utf-8"?>
-<w:ftr xmlns:wpc="http://schemas.microsoft.com/office/word/2010/wordprocessingCanvas" xmlns:cx="http://schemas.microsoft.com/office/drawing/2014/chartex" xmlns:cx1="http://schemas.microsoft.com/office/drawing/2015/9/8/chartex" xmlns:mc="http://schemas.openxmlformats.org/markup-compatibility/2006" xmlns:o="urn:schemas-microsoft-com:office:office" xmlns:r="http://schemas.openxmlformats.org/officeDocument/2006/relationships" xmlns:m="http://schemas.openxmlformats.org/officeDocument/2006/math" xmlns:v="urn:schemas-microsoft-com:vml" xmlns:wp14="http://schemas.microsoft.com/office/word/2010/wordprocessingDrawing" xmlns:wp="http://schemas.openxmlformats.org/drawingml/2006/wordprocessingDrawing" xmlns:w10="urn:schemas-microsoft-com:office:word" xmlns:w="http://schemas.openxmlformats.org/wordprocessingml/2006/main" xmlns:w14="http://schemas.microsoft.com/office/word/2010/wordml" xmlns:w15="http://schemas.microsoft.com/office/word/2012/wordml" xmlns:w16se="http://schemas.microsoft.com/office/word/2015/wordml/symex" xmlns:wpg="http://schemas.microsoft.com/office/word/2010/wordprocessingGroup" xmlns:wpi="http://schemas.microsoft.com/office/word/2010/wordprocessingInk" xmlns:wne="http://schemas.microsoft.com/office/word/2006/wordml" xmlns:wps="http://schemas.microsoft.com/office/word/2010/wordprocessingShape" mc:Ignorable="w14 w15 w16se wp14">
+<w:ftr xmlns:wpc="http://schemas.microsoft.com/office/word/2010/wordprocessingCanvas" xmlns:cx="http://schemas.microsoft.com/office/drawing/2014/chartex" xmlns:mc="http://schemas.openxmlformats.org/markup-compatibility/2006" xmlns:o="urn:schemas-microsoft-com:office:office" xmlns:r="http://schemas.openxmlformats.org/officeDocument/2006/relationships" xmlns:m="http://schemas.openxmlformats.org/officeDocument/2006/math" xmlns:v="urn:schemas-microsoft-com:vml" xmlns:wp14="http://schemas.microsoft.com/office/word/2010/wordprocessingDrawing" xmlns:wp="http://schemas.openxmlformats.org/drawingml/2006/wordprocessingDrawing" xmlns:w10="urn:schemas-microsoft-com:office:word" xmlns:w="http://schemas.openxmlformats.org/wordprocessingml/2006/main" xmlns:w14="http://schemas.microsoft.com/office/word/2010/wordml" xmlns:w15="http://schemas.microsoft.com/office/word/2012/wordml" xmlns:w16se="http://schemas.microsoft.com/office/word/2015/wordml/symex" xmlns:wpg="http://schemas.microsoft.com/office/word/2010/wordprocessingGroup" xmlns:wpi="http://schemas.microsoft.com/office/word/2010/wordprocessingInk" xmlns:wne="http://schemas.microsoft.com/office/word/2006/wordml" xmlns:wps="http://schemas.microsoft.com/office/word/2010/wordprocessingShape" mc:Ignorable="w14 w15 w16se wp14">
   <w:sdt>
     <w:sdtPr>
       <w:rPr>
@@ -5545,7 +5582,7 @@
                     </wp:anchor>
                   </w:drawing>
                 </mc:Choice>
-                <mc:Fallback>
+                <mc:Fallback xmlns:cx1="http://schemas.microsoft.com/office/drawing/2015/9/8/chartex">
                   <w:pict>
                     <v:line w14:anchorId="42D5C661" id="Conector recto 13" o:spid="_x0000_s1026" style="position:absolute;z-index:251662336;visibility:visible;mso-wrap-style:square;mso-width-percent:0;mso-height-percent:0;mso-wrap-distance-left:9pt;mso-wrap-distance-top:0;mso-wrap-distance-right:9pt;mso-wrap-distance-bottom:0;mso-position-horizontal:absolute;mso-position-horizontal-relative:text;mso-position-vertical:absolute;mso-position-vertical-relative:text;mso-width-percent:0;mso-height-percent:0;mso-width-relative:margin;mso-height-relative:margin" from="-17.55pt,-3pt" to="446.7pt,-2.25pt" o:gfxdata="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" strokecolor="#a5a5a5 [3206]" strokeweight="1.5pt">
                       <v:stroke joinstyle="miter"/>
@@ -5656,7 +5693,7 @@
                     </wp:anchor>
                   </w:drawing>
                 </mc:Choice>
-                <mc:Fallback>
+                <mc:Fallback xmlns:cx1="http://schemas.microsoft.com/office/drawing/2015/9/8/chartex">
                   <w:pict>
                     <v:rect w14:anchorId="2CD8D370" id="Rectángulo 11" o:spid="_x0000_s1026" style="position:absolute;margin-left:280.3pt;margin-top:-3.3pt;width:167.65pt;height:22.4pt;z-index:-251658241;visibility:visible;mso-wrap-style:square;mso-width-percent:0;mso-wrap-distance-left:9pt;mso-wrap-distance-top:0;mso-wrap-distance-right:9pt;mso-wrap-distance-bottom:0;mso-position-horizontal:absolute;mso-position-horizontal-relative:text;mso-position-vertical:absolute;mso-position-vertical-relative:text;mso-width-percent:0;mso-width-relative:margin;v-text-anchor:middle" o:gfxdata="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" fillcolor="#002060" stroked="f" strokeweight="1pt">
                       <v:fill color2="#002060" o:opacity2="15728f" rotate="t" angle="90" colors="0 #002060;34734f #002060;40632f #002060;45815f #072766;46531f #002060;60293f #002060;1 #002060" focus="100%" type="gradient"/>
@@ -5707,7 +5744,7 @@
                 <w:noProof/>
                 <w:color w:val="FFFFFF" w:themeColor="background1"/>
               </w:rPr>
-              <w:t>2</w:t>
+              <w:t>9</w:t>
             </w:r>
             <w:r>
               <w:rPr>
@@ -5787,7 +5824,7 @@
 </file>
 
 <file path=word/footnotes.xml><?xml version="1.0" encoding="utf-8"?>
-<w:footnotes xmlns:wpc="http://schemas.microsoft.com/office/word/2010/wordprocessingCanvas" xmlns:cx="http://schemas.microsoft.com/office/drawing/2014/chartex" xmlns:cx1="http://schemas.microsoft.com/office/drawing/2015/9/8/chartex" xmlns:mc="http://schemas.openxmlformats.org/markup-compatibility/2006" xmlns:o="urn:schemas-microsoft-com:office:office" xmlns:r="http://schemas.openxmlformats.org/officeDocument/2006/relationships" xmlns:m="http://schemas.openxmlformats.org/officeDocument/2006/math" xmlns:v="urn:schemas-microsoft-com:vml" xmlns:wp14="http://schemas.microsoft.com/office/word/2010/wordprocessingDrawing" xmlns:wp="http://schemas.openxmlformats.org/drawingml/2006/wordprocessingDrawing" xmlns:w10="urn:schemas-microsoft-com:office:word" xmlns:w="http://schemas.openxmlformats.org/wordprocessingml/2006/main" xmlns:w14="http://schemas.microsoft.com/office/word/2010/wordml" xmlns:w15="http://schemas.microsoft.com/office/word/2012/wordml" xmlns:w16se="http://schemas.microsoft.com/office/word/2015/wordml/symex" xmlns:wpg="http://schemas.microsoft.com/office/word/2010/wordprocessingGroup" xmlns:wpi="http://schemas.microsoft.com/office/word/2010/wordprocessingInk" xmlns:wne="http://schemas.microsoft.com/office/word/2006/wordml" xmlns:wps="http://schemas.microsoft.com/office/word/2010/wordprocessingShape" mc:Ignorable="w14 w15 w16se wp14">
+<w:footnotes xmlns:wpc="http://schemas.microsoft.com/office/word/2010/wordprocessingCanvas" xmlns:cx="http://schemas.microsoft.com/office/drawing/2014/chartex" xmlns:mc="http://schemas.openxmlformats.org/markup-compatibility/2006" xmlns:o="urn:schemas-microsoft-com:office:office" xmlns:r="http://schemas.openxmlformats.org/officeDocument/2006/relationships" xmlns:m="http://schemas.openxmlformats.org/officeDocument/2006/math" xmlns:v="urn:schemas-microsoft-com:vml" xmlns:wp14="http://schemas.microsoft.com/office/word/2010/wordprocessingDrawing" xmlns:wp="http://schemas.openxmlformats.org/drawingml/2006/wordprocessingDrawing" xmlns:w10="urn:schemas-microsoft-com:office:word" xmlns:w="http://schemas.openxmlformats.org/wordprocessingml/2006/main" xmlns:w14="http://schemas.microsoft.com/office/word/2010/wordml" xmlns:w15="http://schemas.microsoft.com/office/word/2012/wordml" xmlns:w16se="http://schemas.microsoft.com/office/word/2015/wordml/symex" xmlns:wpg="http://schemas.microsoft.com/office/word/2010/wordprocessingGroup" xmlns:wpi="http://schemas.microsoft.com/office/word/2010/wordprocessingInk" xmlns:wne="http://schemas.microsoft.com/office/word/2006/wordml" xmlns:wps="http://schemas.microsoft.com/office/word/2010/wordprocessingShape" mc:Ignorable="w14 w15 w16se wp14">
   <w:footnote w:type="separator" w:id="-1">
     <w:p>
       <w:pPr>
@@ -5812,7 +5849,7 @@
 </file>
 
 <file path=word/header1.xml><?xml version="1.0" encoding="utf-8"?>
-<w:hdr xmlns:wpc="http://schemas.microsoft.com/office/word/2010/wordprocessingCanvas" xmlns:cx="http://schemas.microsoft.com/office/drawing/2014/chartex" xmlns:cx1="http://schemas.microsoft.com/office/drawing/2015/9/8/chartex" xmlns:mc="http://schemas.openxmlformats.org/markup-compatibility/2006" xmlns:o="urn:schemas-microsoft-com:office:office" xmlns:r="http://schemas.openxmlformats.org/officeDocument/2006/relationships" xmlns:m="http://schemas.openxmlformats.org/officeDocument/2006/math" xmlns:v="urn:schemas-microsoft-com:vml" xmlns:wp14="http://schemas.microsoft.com/office/word/2010/wordprocessingDrawing" xmlns:wp="http://schemas.openxmlformats.org/drawingml/2006/wordprocessingDrawing" xmlns:w10="urn:schemas-microsoft-com:office:word" xmlns:w="http://schemas.openxmlformats.org/wordprocessingml/2006/main" xmlns:w14="http://schemas.microsoft.com/office/word/2010/wordml" xmlns:w15="http://schemas.microsoft.com/office/word/2012/wordml" xmlns:w16se="http://schemas.microsoft.com/office/word/2015/wordml/symex" xmlns:wpg="http://schemas.microsoft.com/office/word/2010/wordprocessingGroup" xmlns:wpi="http://schemas.microsoft.com/office/word/2010/wordprocessingInk" xmlns:wne="http://schemas.microsoft.com/office/word/2006/wordml" xmlns:wps="http://schemas.microsoft.com/office/word/2010/wordprocessingShape" mc:Ignorable="w14 w15 w16se wp14">
+<w:hdr xmlns:wpc="http://schemas.microsoft.com/office/word/2010/wordprocessingCanvas" xmlns:cx="http://schemas.microsoft.com/office/drawing/2014/chartex" xmlns:mc="http://schemas.openxmlformats.org/markup-compatibility/2006" xmlns:o="urn:schemas-microsoft-com:office:office" xmlns:r="http://schemas.openxmlformats.org/officeDocument/2006/relationships" xmlns:m="http://schemas.openxmlformats.org/officeDocument/2006/math" xmlns:v="urn:schemas-microsoft-com:vml" xmlns:wp14="http://schemas.microsoft.com/office/word/2010/wordprocessingDrawing" xmlns:wp="http://schemas.openxmlformats.org/drawingml/2006/wordprocessingDrawing" xmlns:w10="urn:schemas-microsoft-com:office:word" xmlns:w="http://schemas.openxmlformats.org/wordprocessingml/2006/main" xmlns:w14="http://schemas.microsoft.com/office/word/2010/wordml" xmlns:w15="http://schemas.microsoft.com/office/word/2012/wordml" xmlns:w16se="http://schemas.microsoft.com/office/word/2015/wordml/symex" xmlns:wpg="http://schemas.microsoft.com/office/word/2010/wordprocessingGroup" xmlns:wpi="http://schemas.microsoft.com/office/word/2010/wordprocessingInk" xmlns:wne="http://schemas.microsoft.com/office/word/2006/wordml" xmlns:wps="http://schemas.microsoft.com/office/word/2010/wordprocessingShape" mc:Ignorable="w14 w15 w16se wp14">
   <w:p>
     <w:pPr>
       <w:pStyle w:val="Encabezado"/>
@@ -5956,7 +5993,7 @@
             </wp:anchor>
           </w:drawing>
         </mc:Choice>
-        <mc:Fallback>
+        <mc:Fallback xmlns:cx1="http://schemas.microsoft.com/office/drawing/2015/9/8/chartex">
           <w:pict>
             <v:rect w14:anchorId="3FEC259C" id="Rectángulo 6" o:spid="_x0000_s1032" style="position:absolute;margin-left:310.95pt;margin-top:-1.4pt;width:165.5pt;height:24.45pt;z-index:251659264;visibility:visible;mso-wrap-style:square;mso-width-percent:0;mso-height-percent:0;mso-wrap-distance-left:9pt;mso-wrap-distance-top:0;mso-wrap-distance-right:9pt;mso-wrap-distance-bottom:0;mso-position-horizontal:absolute;mso-position-horizontal-relative:text;mso-position-vertical:absolute;mso-position-vertical-relative:text;mso-width-percent:0;mso-height-percent:0;mso-width-relative:margin;mso-height-relative:margin;v-text-anchor:middle" o:gfxdata="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" fillcolor="#002060" stroked="f" strokeweight="1pt">
               <v:textbox>
@@ -6099,7 +6136,7 @@
 </file>
 
 <file path=word/numbering.xml><?xml version="1.0" encoding="utf-8"?>
-<w:numbering xmlns:wpc="http://schemas.microsoft.com/office/word/2010/wordprocessingCanvas" xmlns:cx="http://schemas.microsoft.com/office/drawing/2014/chartex" xmlns:cx1="http://schemas.microsoft.com/office/drawing/2015/9/8/chartex" xmlns:mc="http://schemas.openxmlformats.org/markup-compatibility/2006" xmlns:o="urn:schemas-microsoft-com:office:office" xmlns:r="http://schemas.openxmlformats.org/officeDocument/2006/relationships" xmlns:m="http://schemas.openxmlformats.org/officeDocument/2006/math" xmlns:v="urn:schemas-microsoft-com:vml" xmlns:wp14="http://schemas.microsoft.com/office/word/2010/wordprocessingDrawing" xmlns:wp="http://schemas.openxmlformats.org/drawingml/2006/wordprocessingDrawing" xmlns:w10="urn:schemas-microsoft-com:office:word" xmlns:w="http://schemas.openxmlformats.org/wordprocessingml/2006/main" xmlns:w14="http://schemas.microsoft.com/office/word/2010/wordml" xmlns:w15="http://schemas.microsoft.com/office/word/2012/wordml" xmlns:w16se="http://schemas.microsoft.com/office/word/2015/wordml/symex" xmlns:wpg="http://schemas.microsoft.com/office/word/2010/wordprocessingGroup" xmlns:wpi="http://schemas.microsoft.com/office/word/2010/wordprocessingInk" xmlns:wne="http://schemas.microsoft.com/office/word/2006/wordml" xmlns:wps="http://schemas.microsoft.com/office/word/2010/wordprocessingShape" mc:Ignorable="w14 w15 w16se wp14">
+<w:numbering xmlns:wpc="http://schemas.microsoft.com/office/word/2010/wordprocessingCanvas" xmlns:cx="http://schemas.microsoft.com/office/drawing/2014/chartex" xmlns:mc="http://schemas.openxmlformats.org/markup-compatibility/2006" xmlns:o="urn:schemas-microsoft-com:office:office" xmlns:r="http://schemas.openxmlformats.org/officeDocument/2006/relationships" xmlns:m="http://schemas.openxmlformats.org/officeDocument/2006/math" xmlns:v="urn:schemas-microsoft-com:vml" xmlns:wp14="http://schemas.microsoft.com/office/word/2010/wordprocessingDrawing" xmlns:wp="http://schemas.openxmlformats.org/drawingml/2006/wordprocessingDrawing" xmlns:w10="urn:schemas-microsoft-com:office:word" xmlns:w="http://schemas.openxmlformats.org/wordprocessingml/2006/main" xmlns:w14="http://schemas.microsoft.com/office/word/2010/wordml" xmlns:w15="http://schemas.microsoft.com/office/word/2012/wordml" xmlns:w16se="http://schemas.microsoft.com/office/word/2015/wordml/symex" xmlns:wpg="http://schemas.microsoft.com/office/word/2010/wordprocessingGroup" xmlns:wpi="http://schemas.microsoft.com/office/word/2010/wordprocessingInk" xmlns:wne="http://schemas.microsoft.com/office/word/2006/wordml" xmlns:wps="http://schemas.microsoft.com/office/word/2010/wordprocessingShape" mc:Ignorable="w14 w15 w16se wp14">
   <w:abstractNum w:abstractNumId="0" w15:restartNumberingAfterBreak="0">
     <w:nsid w:val="33767D3B"/>
     <w:multiLevelType w:val="multilevel"/>
@@ -6715,6 +6752,14 @@
     <w:abstractNumId w:val="3"/>
   </w:num>
 </w:numbering>
+</file>
+
+<file path=word/people.xml><?xml version="1.0" encoding="utf-8"?>
+<w15:people xmlns:wpc="http://schemas.microsoft.com/office/word/2010/wordprocessingCanvas" xmlns:cx="http://schemas.microsoft.com/office/drawing/2014/chartex" xmlns:mc="http://schemas.openxmlformats.org/markup-compatibility/2006" xmlns:o="urn:schemas-microsoft-com:office:office" xmlns:r="http://schemas.openxmlformats.org/officeDocument/2006/relationships" xmlns:m="http://schemas.openxmlformats.org/officeDocument/2006/math" xmlns:v="urn:schemas-microsoft-com:vml" xmlns:wp14="http://schemas.microsoft.com/office/word/2010/wordprocessingDrawing" xmlns:wp="http://schemas.openxmlformats.org/drawingml/2006/wordprocessingDrawing" xmlns:w10="urn:schemas-microsoft-com:office:word" xmlns:w="http://schemas.openxmlformats.org/wordprocessingml/2006/main" xmlns:w14="http://schemas.microsoft.com/office/word/2010/wordml" xmlns:w15="http://schemas.microsoft.com/office/word/2012/wordml" xmlns:w16se="http://schemas.microsoft.com/office/word/2015/wordml/symex" xmlns:wpg="http://schemas.microsoft.com/office/word/2010/wordprocessingGroup" xmlns:wpi="http://schemas.microsoft.com/office/word/2010/wordprocessingInk" xmlns:wne="http://schemas.microsoft.com/office/word/2006/wordml" xmlns:wps="http://schemas.microsoft.com/office/word/2010/wordprocessingShape" mc:Ignorable="w14 w15 w16se wp14">
+  <w15:person w15:author="INAP-QA">
+    <w15:presenceInfo w15:providerId="Windows Live" w15:userId="9ae1c0a492cadcaf"/>
+  </w15:person>
+</w15:people>
 </file>
 
 <file path=word/styles.xml><?xml version="1.0" encoding="utf-8"?>
@@ -7738,7 +7783,7 @@
 </file>
 
 <file path=customXml/itemProps1.xml><?xml version="1.0" encoding="utf-8"?>
-<ds:datastoreItem xmlns:ds="http://schemas.openxmlformats.org/officeDocument/2006/customXml" ds:itemID="{85DDA35D-F9D0-4602-94EF-8074B043CB1A}">
+<ds:datastoreItem xmlns:ds="http://schemas.openxmlformats.org/officeDocument/2006/customXml" ds:itemID="{31909E93-8E3D-4AD5-80B2-AD749767F700}">
   <ds:schemaRefs>
     <ds:schemaRef ds:uri="http://schemas.openxmlformats.org/officeDocument/2006/bibliography"/>
   </ds:schemaRefs>

</xml_diff>